<commit_message>
Update Resumo Desenvolvimento com Low Code un 3 e 4.docx
</commit_message>
<xml_diff>
--- a/Relatorios/Resumo Desenvolvimento com Low Code un 3 e 4.docx
+++ b/Relatorios/Resumo Desenvolvimento com Low Code un 3 e 4.docx
@@ -60,39 +60,45 @@
     </w:p>
     <w:p>
       <w:pPr>
-        <w:rPr>
-          <w:rFonts w:ascii="Arial" w:hAnsi="Arial" w:cs="Arial"/>
-          <w:sz w:val="28"/>
-          <w:szCs w:val="28"/>
-        </w:rPr>
-      </w:pPr>
-      <w:r>
-        <w:rPr>
-          <w:rFonts w:ascii="Arial" w:hAnsi="Arial" w:cs="Arial"/>
-          <w:sz w:val="28"/>
-          <w:szCs w:val="28"/>
-        </w:rPr>
-        <w:t>Discente: Matheus Takimoto</w:t>
-      </w:r>
-    </w:p>
-    <w:p>
-      <w:pPr>
-        <w:rPr>
-          <w:rFonts w:ascii="Arial" w:hAnsi="Arial" w:cs="Arial"/>
-        </w:rPr>
-      </w:pPr>
-    </w:p>
-    <w:p>
-      <w:pPr>
+        <w:jc w:val="center"/>
         <w:rPr>
           <w:rFonts w:ascii="Arial" w:hAnsi="Arial" w:cs="Arial"/>
           <w:b/>
           <w:bCs/>
           <w:sz w:val="28"/>
           <w:szCs w:val="28"/>
-        </w:rPr>
-      </w:pPr>
-      <w:r>
+          <w:u w:val="single"/>
+        </w:rPr>
+      </w:pPr>
+    </w:p>
+    <w:p>
+      <w:pPr>
+        <w:rPr>
+          <w:rFonts w:ascii="Arial" w:hAnsi="Arial" w:cs="Arial"/>
+          <w:sz w:val="28"/>
+          <w:szCs w:val="28"/>
+        </w:rPr>
+      </w:pPr>
+      <w:r>
+        <w:rPr>
+          <w:rFonts w:ascii="Arial" w:hAnsi="Arial" w:cs="Arial"/>
+          <w:sz w:val="28"/>
+          <w:szCs w:val="28"/>
+        </w:rPr>
+        <w:t>Discente: Matheus Takimoto</w:t>
+      </w:r>
+    </w:p>
+    <w:p>
+      <w:pPr>
+        <w:jc w:val="both"/>
+        <w:rPr>
+          <w:rFonts w:ascii="Arial" w:hAnsi="Arial" w:cs="Arial"/>
+        </w:rPr>
+      </w:pPr>
+    </w:p>
+    <w:p>
+      <w:pPr>
+        <w:jc w:val="both"/>
         <w:rPr>
           <w:rFonts w:ascii="Arial" w:hAnsi="Arial" w:cs="Arial"/>
           <w:b/>
@@ -100,56 +106,8 @@
           <w:sz w:val="28"/>
           <w:szCs w:val="28"/>
         </w:rPr>
-        <w:t>UNIDADE 3: ARQUITETURA E COMPONENTES DO LOW-CODE</w:t>
-      </w:r>
-    </w:p>
-    <w:p>
-      <w:pPr>
-        <w:rPr>
-          <w:rFonts w:ascii="Arial" w:hAnsi="Arial" w:cs="Arial"/>
-          <w:b/>
-          <w:bCs/>
-        </w:rPr>
-      </w:pPr>
-    </w:p>
-    <w:p>
-      <w:pPr>
-        <w:rPr>
-          <w:rFonts w:ascii="Arial" w:hAnsi="Arial" w:cs="Arial"/>
-        </w:rPr>
-      </w:pPr>
-      <w:r>
-        <w:rPr>
-          <w:rFonts w:ascii="Arial" w:hAnsi="Arial" w:cs="Arial"/>
-        </w:rPr>
-        <w:t xml:space="preserve">Esta unidade aborda a estrutura dos ambientes </w:t>
-      </w:r>
-      <w:proofErr w:type="spellStart"/>
-      <w:r>
-        <w:rPr>
-          <w:rFonts w:ascii="Arial" w:hAnsi="Arial" w:cs="Arial"/>
-        </w:rPr>
-        <w:t>Low-Code</w:t>
-      </w:r>
-      <w:proofErr w:type="spellEnd"/>
-      <w:r>
-        <w:rPr>
-          <w:rFonts w:ascii="Arial" w:hAnsi="Arial" w:cs="Arial"/>
-        </w:rPr>
-        <w:t>, os elementos cruciais para a construção de aplicações e a gestão de segurança e implantação.</w:t>
-      </w:r>
-    </w:p>
-    <w:p>
-      <w:pPr>
-        <w:rPr>
-          <w:rFonts w:ascii="Arial" w:hAnsi="Arial" w:cs="Arial"/>
-          <w:sz w:val="28"/>
-          <w:szCs w:val="28"/>
-        </w:rPr>
-      </w:pPr>
-    </w:p>
-    <w:p>
-      <w:pPr>
+      </w:pPr>
+      <w:r>
         <w:rPr>
           <w:rFonts w:ascii="Arial" w:hAnsi="Arial" w:cs="Arial"/>
           <w:b/>
@@ -157,8 +115,60 @@
           <w:sz w:val="28"/>
           <w:szCs w:val="28"/>
         </w:rPr>
-      </w:pPr>
-      <w:r>
+        <w:t>UNIDADE 3: ARQUITETURA E COMPONENTES DO LOW-CODE</w:t>
+      </w:r>
+    </w:p>
+    <w:p>
+      <w:pPr>
+        <w:jc w:val="both"/>
+        <w:rPr>
+          <w:rFonts w:ascii="Arial" w:hAnsi="Arial" w:cs="Arial"/>
+          <w:b/>
+          <w:bCs/>
+        </w:rPr>
+      </w:pPr>
+    </w:p>
+    <w:p>
+      <w:pPr>
+        <w:jc w:val="both"/>
+        <w:rPr>
+          <w:rFonts w:ascii="Arial" w:hAnsi="Arial" w:cs="Arial"/>
+        </w:rPr>
+      </w:pPr>
+      <w:r>
+        <w:rPr>
+          <w:rFonts w:ascii="Arial" w:hAnsi="Arial" w:cs="Arial"/>
+        </w:rPr>
+        <w:t xml:space="preserve">Esta unidade aborda a estrutura dos ambientes </w:t>
+      </w:r>
+      <w:proofErr w:type="spellStart"/>
+      <w:r>
+        <w:rPr>
+          <w:rFonts w:ascii="Arial" w:hAnsi="Arial" w:cs="Arial"/>
+        </w:rPr>
+        <w:t>Low-Code</w:t>
+      </w:r>
+      <w:proofErr w:type="spellEnd"/>
+      <w:r>
+        <w:rPr>
+          <w:rFonts w:ascii="Arial" w:hAnsi="Arial" w:cs="Arial"/>
+        </w:rPr>
+        <w:t>, os elementos cruciais para a construção de aplicações e a gestão de segurança e implantação.</w:t>
+      </w:r>
+    </w:p>
+    <w:p>
+      <w:pPr>
+        <w:jc w:val="both"/>
+        <w:rPr>
+          <w:rFonts w:ascii="Arial" w:hAnsi="Arial" w:cs="Arial"/>
+          <w:sz w:val="28"/>
+          <w:szCs w:val="28"/>
+        </w:rPr>
+      </w:pPr>
+    </w:p>
+    <w:p>
+      <w:pPr>
+        <w:jc w:val="both"/>
         <w:rPr>
           <w:rFonts w:ascii="Arial" w:hAnsi="Arial" w:cs="Arial"/>
           <w:b/>
@@ -166,9 +176,7 @@
           <w:sz w:val="28"/>
           <w:szCs w:val="28"/>
         </w:rPr>
-        <w:t xml:space="preserve">Aula 1: Arquitetura Geral de um Ambiente </w:t>
-      </w:r>
-      <w:proofErr w:type="spellStart"/>
+      </w:pPr>
       <w:r>
         <w:rPr>
           <w:rFonts w:ascii="Arial" w:hAnsi="Arial" w:cs="Arial"/>
@@ -177,12 +185,24 @@
           <w:sz w:val="28"/>
           <w:szCs w:val="28"/>
         </w:rPr>
+        <w:t xml:space="preserve">Aula 1: Arquitetura Geral de um Ambiente </w:t>
+      </w:r>
+      <w:proofErr w:type="spellStart"/>
+      <w:r>
+        <w:rPr>
+          <w:rFonts w:ascii="Arial" w:hAnsi="Arial" w:cs="Arial"/>
+          <w:b/>
+          <w:bCs/>
+          <w:sz w:val="28"/>
+          <w:szCs w:val="28"/>
+        </w:rPr>
         <w:t>Low-Code</w:t>
       </w:r>
       <w:proofErr w:type="spellEnd"/>
     </w:p>
     <w:p>
       <w:pPr>
+        <w:jc w:val="both"/>
         <w:rPr>
           <w:rFonts w:ascii="Arial" w:hAnsi="Arial" w:cs="Arial"/>
         </w:rPr>
@@ -214,6 +234,7 @@
           <w:ilvl w:val="0"/>
           <w:numId w:val="1"/>
         </w:numPr>
+        <w:jc w:val="both"/>
         <w:rPr>
           <w:rFonts w:ascii="Arial" w:hAnsi="Arial" w:cs="Arial"/>
         </w:rPr>
@@ -245,6 +266,7 @@
           <w:ilvl w:val="0"/>
           <w:numId w:val="1"/>
         </w:numPr>
+        <w:jc w:val="both"/>
         <w:rPr>
           <w:rFonts w:ascii="Arial" w:hAnsi="Arial" w:cs="Arial"/>
         </w:rPr>
@@ -292,6 +314,7 @@
           <w:ilvl w:val="0"/>
           <w:numId w:val="1"/>
         </w:numPr>
+        <w:jc w:val="both"/>
         <w:rPr>
           <w:rFonts w:ascii="Arial" w:hAnsi="Arial" w:cs="Arial"/>
         </w:rPr>
@@ -337,6 +360,7 @@
           <w:ilvl w:val="0"/>
           <w:numId w:val="1"/>
         </w:numPr>
+        <w:jc w:val="both"/>
         <w:rPr>
           <w:rFonts w:ascii="Arial" w:hAnsi="Arial" w:cs="Arial"/>
         </w:rPr>
@@ -365,13 +389,15 @@
     <w:p>
       <w:pPr>
         <w:ind w:left="720"/>
-        <w:rPr>
-          <w:rFonts w:ascii="Arial" w:hAnsi="Arial" w:cs="Arial"/>
-        </w:rPr>
-      </w:pPr>
-    </w:p>
-    <w:p>
-      <w:pPr>
+        <w:jc w:val="both"/>
+        <w:rPr>
+          <w:rFonts w:ascii="Arial" w:hAnsi="Arial" w:cs="Arial"/>
+        </w:rPr>
+      </w:pPr>
+    </w:p>
+    <w:p>
+      <w:pPr>
+        <w:jc w:val="both"/>
         <w:rPr>
           <w:rFonts w:ascii="Arial" w:hAnsi="Arial" w:cs="Arial"/>
           <w:b/>
@@ -393,6 +419,7 @@
     </w:p>
     <w:p>
       <w:pPr>
+        <w:jc w:val="both"/>
         <w:rPr>
           <w:rFonts w:ascii="Arial" w:hAnsi="Arial" w:cs="Arial"/>
         </w:rPr>
@@ -410,6 +437,7 @@
           <w:ilvl w:val="0"/>
           <w:numId w:val="2"/>
         </w:numPr>
+        <w:jc w:val="both"/>
         <w:rPr>
           <w:rFonts w:ascii="Arial" w:hAnsi="Arial" w:cs="Arial"/>
         </w:rPr>
@@ -441,6 +469,7 @@
           <w:ilvl w:val="0"/>
           <w:numId w:val="2"/>
         </w:numPr>
+        <w:jc w:val="both"/>
         <w:rPr>
           <w:rFonts w:ascii="Arial" w:hAnsi="Arial" w:cs="Arial"/>
         </w:rPr>
@@ -484,6 +513,7 @@
     <w:p>
       <w:pPr>
         <w:ind w:left="720"/>
+        <w:jc w:val="both"/>
         <w:rPr>
           <w:rFonts w:ascii="Arial" w:hAnsi="Arial" w:cs="Arial"/>
           <w:b/>
@@ -495,6 +525,7 @@
     </w:p>
     <w:p>
       <w:pPr>
+        <w:jc w:val="both"/>
         <w:rPr>
           <w:rFonts w:ascii="Arial" w:hAnsi="Arial" w:cs="Arial"/>
           <w:b/>
@@ -528,6 +559,7 @@
     </w:p>
     <w:p>
       <w:pPr>
+        <w:jc w:val="both"/>
         <w:rPr>
           <w:rFonts w:ascii="Arial" w:hAnsi="Arial" w:cs="Arial"/>
         </w:rPr>
@@ -545,6 +577,7 @@
           <w:ilvl w:val="0"/>
           <w:numId w:val="3"/>
         </w:numPr>
+        <w:jc w:val="both"/>
         <w:rPr>
           <w:rFonts w:ascii="Arial" w:hAnsi="Arial" w:cs="Arial"/>
         </w:rPr>
@@ -562,6 +595,7 @@
           <w:ilvl w:val="0"/>
           <w:numId w:val="3"/>
         </w:numPr>
+        <w:jc w:val="both"/>
         <w:rPr>
           <w:rFonts w:ascii="Arial" w:hAnsi="Arial" w:cs="Arial"/>
         </w:rPr>
@@ -579,6 +613,7 @@
           <w:ilvl w:val="0"/>
           <w:numId w:val="3"/>
         </w:numPr>
+        <w:jc w:val="both"/>
         <w:rPr>
           <w:rFonts w:ascii="Arial" w:hAnsi="Arial" w:cs="Arial"/>
         </w:rPr>
@@ -596,41 +631,30 @@
           <w:ilvl w:val="0"/>
           <w:numId w:val="3"/>
         </w:numPr>
-        <w:rPr>
-          <w:rFonts w:ascii="Arial" w:hAnsi="Arial" w:cs="Arial"/>
-        </w:rPr>
-      </w:pPr>
-      <w:r>
-        <w:rPr>
-          <w:rFonts w:ascii="Arial" w:hAnsi="Arial" w:cs="Arial"/>
-        </w:rPr>
-        <w:t xml:space="preserve">Auditoria: O processo de auditoria acompanha o que acontece no sistema, registrando quem acessou e alterou as configurações. A auditoria, embora importante, costuma estar desativada por padrão. As opções </w:t>
-      </w:r>
-      <w:proofErr w:type="gramStart"/>
-      <w:r>
-        <w:rPr>
-          <w:rFonts w:ascii="Arial" w:hAnsi="Arial" w:cs="Arial"/>
-        </w:rPr>
-        <w:t>incluem Iniciar</w:t>
-      </w:r>
-      <w:proofErr w:type="gramEnd"/>
-      <w:r>
-        <w:rPr>
-          <w:rFonts w:ascii="Arial" w:hAnsi="Arial" w:cs="Arial"/>
-        </w:rPr>
-        <w:t xml:space="preserve"> auditoria (ativa a auditoria) e Acesso ao log (registra quem acessa o sistema).</w:t>
+        <w:jc w:val="both"/>
+        <w:rPr>
+          <w:rFonts w:ascii="Arial" w:hAnsi="Arial" w:cs="Arial"/>
+        </w:rPr>
+      </w:pPr>
+      <w:r>
+        <w:rPr>
+          <w:rFonts w:ascii="Arial" w:hAnsi="Arial" w:cs="Arial"/>
+        </w:rPr>
+        <w:t>Auditoria: O processo de auditoria acompanha o que acontece no sistema, registrando quem acessou e alterou as configurações. A auditoria, embora importante, costuma estar desativada por padrão. As opções incluem Iniciar auditoria (ativa a auditoria) e Acesso ao log (registra quem acessa o sistema).</w:t>
       </w:r>
     </w:p>
     <w:p>
       <w:pPr>
         <w:ind w:left="720"/>
-        <w:rPr>
-          <w:rFonts w:ascii="Arial" w:hAnsi="Arial" w:cs="Arial"/>
-        </w:rPr>
-      </w:pPr>
-    </w:p>
-    <w:p>
-      <w:pPr>
+        <w:jc w:val="both"/>
+        <w:rPr>
+          <w:rFonts w:ascii="Arial" w:hAnsi="Arial" w:cs="Arial"/>
+        </w:rPr>
+      </w:pPr>
+    </w:p>
+    <w:p>
+      <w:pPr>
+        <w:jc w:val="both"/>
         <w:rPr>
           <w:rFonts w:ascii="Arial" w:hAnsi="Arial" w:cs="Arial"/>
           <w:b/>
@@ -652,6 +676,7 @@
     </w:p>
     <w:p>
       <w:pPr>
+        <w:jc w:val="both"/>
         <w:rPr>
           <w:rFonts w:ascii="Arial" w:hAnsi="Arial" w:cs="Arial"/>
         </w:rPr>
@@ -683,6 +708,7 @@
           <w:ilvl w:val="0"/>
           <w:numId w:val="4"/>
         </w:numPr>
+        <w:jc w:val="both"/>
         <w:rPr>
           <w:rFonts w:ascii="Arial" w:hAnsi="Arial" w:cs="Arial"/>
         </w:rPr>
@@ -714,6 +740,7 @@
           <w:ilvl w:val="0"/>
           <w:numId w:val="4"/>
         </w:numPr>
+        <w:jc w:val="both"/>
         <w:rPr>
           <w:rFonts w:ascii="Arial" w:hAnsi="Arial" w:cs="Arial"/>
         </w:rPr>
@@ -731,6 +758,7 @@
           <w:ilvl w:val="0"/>
           <w:numId w:val="4"/>
         </w:numPr>
+        <w:jc w:val="both"/>
         <w:rPr>
           <w:rFonts w:ascii="Arial" w:hAnsi="Arial" w:cs="Arial"/>
         </w:rPr>
@@ -749,6 +777,7 @@
           <w:ilvl w:val="1"/>
           <w:numId w:val="4"/>
         </w:numPr>
+        <w:jc w:val="both"/>
         <w:rPr>
           <w:rFonts w:ascii="Arial" w:hAnsi="Arial" w:cs="Arial"/>
         </w:rPr>
@@ -766,6 +795,7 @@
           <w:ilvl w:val="1"/>
           <w:numId w:val="4"/>
         </w:numPr>
+        <w:jc w:val="both"/>
         <w:rPr>
           <w:rFonts w:ascii="Arial" w:hAnsi="Arial" w:cs="Arial"/>
         </w:rPr>
@@ -783,6 +813,7 @@
           <w:ilvl w:val="1"/>
           <w:numId w:val="4"/>
         </w:numPr>
+        <w:jc w:val="both"/>
         <w:rPr>
           <w:rFonts w:ascii="Arial" w:hAnsi="Arial" w:cs="Arial"/>
         </w:rPr>
@@ -800,6 +831,7 @@
           <w:ilvl w:val="0"/>
           <w:numId w:val="4"/>
         </w:numPr>
+        <w:jc w:val="both"/>
         <w:rPr>
           <w:rFonts w:ascii="Arial" w:hAnsi="Arial" w:cs="Arial"/>
         </w:rPr>
@@ -813,6 +845,7 @@
     </w:p>
     <w:p>
       <w:pPr>
+        <w:jc w:val="both"/>
         <w:rPr>
           <w:rFonts w:ascii="Arial" w:hAnsi="Arial" w:cs="Arial"/>
           <w:b/>
@@ -824,6 +857,7 @@
     </w:p>
     <w:p>
       <w:pPr>
+        <w:jc w:val="both"/>
         <w:rPr>
           <w:rFonts w:ascii="Arial" w:hAnsi="Arial" w:cs="Arial"/>
           <w:b/>
@@ -845,6 +879,7 @@
     </w:p>
     <w:p>
       <w:pPr>
+        <w:jc w:val="both"/>
         <w:rPr>
           <w:rFonts w:ascii="Arial" w:hAnsi="Arial" w:cs="Arial"/>
           <w:b/>
@@ -856,6 +891,7 @@
     </w:p>
     <w:p>
       <w:pPr>
+        <w:jc w:val="both"/>
         <w:rPr>
           <w:rFonts w:ascii="Arial" w:hAnsi="Arial" w:cs="Arial"/>
         </w:rPr>
@@ -883,13 +919,15 @@
     </w:p>
     <w:p>
       <w:pPr>
-        <w:rPr>
-          <w:rFonts w:ascii="Arial" w:hAnsi="Arial" w:cs="Arial"/>
-        </w:rPr>
-      </w:pPr>
-    </w:p>
-    <w:p>
-      <w:pPr>
+        <w:jc w:val="both"/>
+        <w:rPr>
+          <w:rFonts w:ascii="Arial" w:hAnsi="Arial" w:cs="Arial"/>
+        </w:rPr>
+      </w:pPr>
+    </w:p>
+    <w:p>
+      <w:pPr>
+        <w:jc w:val="both"/>
         <w:rPr>
           <w:rFonts w:ascii="Arial" w:hAnsi="Arial" w:cs="Arial"/>
           <w:b/>
@@ -923,6 +961,7 @@
     </w:p>
     <w:p>
       <w:pPr>
+        <w:jc w:val="both"/>
         <w:rPr>
           <w:rFonts w:ascii="Arial" w:hAnsi="Arial" w:cs="Arial"/>
         </w:rPr>
@@ -954,6 +993,7 @@
           <w:ilvl w:val="0"/>
           <w:numId w:val="5"/>
         </w:numPr>
+        <w:jc w:val="both"/>
         <w:rPr>
           <w:rFonts w:ascii="Arial" w:hAnsi="Arial" w:cs="Arial"/>
         </w:rPr>
@@ -971,6 +1011,7 @@
           <w:ilvl w:val="0"/>
           <w:numId w:val="5"/>
         </w:numPr>
+        <w:jc w:val="both"/>
         <w:rPr>
           <w:rFonts w:ascii="Arial" w:hAnsi="Arial" w:cs="Arial"/>
         </w:rPr>
@@ -1002,6 +1043,7 @@
           <w:ilvl w:val="0"/>
           <w:numId w:val="5"/>
         </w:numPr>
+        <w:jc w:val="both"/>
         <w:rPr>
           <w:rFonts w:ascii="Arial" w:hAnsi="Arial" w:cs="Arial"/>
         </w:rPr>
@@ -1016,13 +1058,15 @@
     <w:p>
       <w:pPr>
         <w:ind w:left="720"/>
-        <w:rPr>
-          <w:rFonts w:ascii="Arial" w:hAnsi="Arial" w:cs="Arial"/>
-        </w:rPr>
-      </w:pPr>
-    </w:p>
-    <w:p>
-      <w:pPr>
+        <w:jc w:val="both"/>
+        <w:rPr>
+          <w:rFonts w:ascii="Arial" w:hAnsi="Arial" w:cs="Arial"/>
+        </w:rPr>
+      </w:pPr>
+    </w:p>
+    <w:p>
+      <w:pPr>
+        <w:jc w:val="both"/>
         <w:rPr>
           <w:rFonts w:ascii="Arial" w:hAnsi="Arial" w:cs="Arial"/>
           <w:b/>
@@ -1044,6 +1088,7 @@
     </w:p>
     <w:p>
       <w:pPr>
+        <w:jc w:val="both"/>
         <w:rPr>
           <w:rFonts w:ascii="Arial" w:hAnsi="Arial" w:cs="Arial"/>
         </w:rPr>
@@ -1075,6 +1120,7 @@
           <w:ilvl w:val="0"/>
           <w:numId w:val="6"/>
         </w:numPr>
+        <w:jc w:val="both"/>
         <w:rPr>
           <w:rFonts w:ascii="Arial" w:hAnsi="Arial" w:cs="Arial"/>
         </w:rPr>
@@ -1107,6 +1153,7 @@
           <w:ilvl w:val="0"/>
           <w:numId w:val="6"/>
         </w:numPr>
+        <w:jc w:val="both"/>
         <w:rPr>
           <w:rFonts w:ascii="Arial" w:hAnsi="Arial" w:cs="Arial"/>
         </w:rPr>
@@ -1166,6 +1213,7 @@
           <w:ilvl w:val="0"/>
           <w:numId w:val="6"/>
         </w:numPr>
+        <w:jc w:val="both"/>
         <w:rPr>
           <w:rFonts w:ascii="Arial" w:hAnsi="Arial" w:cs="Arial"/>
         </w:rPr>
@@ -1180,13 +1228,15 @@
     <w:p>
       <w:pPr>
         <w:ind w:left="720"/>
-        <w:rPr>
-          <w:rFonts w:ascii="Arial" w:hAnsi="Arial" w:cs="Arial"/>
-        </w:rPr>
-      </w:pPr>
-    </w:p>
-    <w:p>
-      <w:pPr>
+        <w:jc w:val="both"/>
+        <w:rPr>
+          <w:rFonts w:ascii="Arial" w:hAnsi="Arial" w:cs="Arial"/>
+        </w:rPr>
+      </w:pPr>
+    </w:p>
+    <w:p>
+      <w:pPr>
+        <w:jc w:val="both"/>
         <w:rPr>
           <w:rFonts w:ascii="Arial" w:hAnsi="Arial" w:cs="Arial"/>
           <w:b/>
@@ -1220,6 +1270,7 @@
     </w:p>
     <w:p>
       <w:pPr>
+        <w:jc w:val="both"/>
         <w:rPr>
           <w:rFonts w:ascii="Arial" w:hAnsi="Arial" w:cs="Arial"/>
         </w:rPr>
@@ -1251,6 +1302,7 @@
           <w:ilvl w:val="0"/>
           <w:numId w:val="7"/>
         </w:numPr>
+        <w:jc w:val="both"/>
         <w:rPr>
           <w:rFonts w:ascii="Arial" w:hAnsi="Arial" w:cs="Arial"/>
         </w:rPr>
@@ -1268,6 +1320,7 @@
           <w:ilvl w:val="0"/>
           <w:numId w:val="7"/>
         </w:numPr>
+        <w:jc w:val="both"/>
         <w:rPr>
           <w:rFonts w:ascii="Arial" w:hAnsi="Arial" w:cs="Arial"/>
         </w:rPr>
@@ -1323,6 +1376,7 @@
           <w:ilvl w:val="0"/>
           <w:numId w:val="7"/>
         </w:numPr>
+        <w:jc w:val="both"/>
         <w:rPr>
           <w:rFonts w:ascii="Arial" w:hAnsi="Arial" w:cs="Arial"/>
         </w:rPr>
@@ -1340,6 +1394,7 @@
           <w:ilvl w:val="0"/>
           <w:numId w:val="7"/>
         </w:numPr>
+        <w:jc w:val="both"/>
         <w:rPr>
           <w:rFonts w:ascii="Arial" w:hAnsi="Arial" w:cs="Arial"/>
         </w:rPr>
@@ -1357,6 +1412,7 @@
           <w:ilvl w:val="0"/>
           <w:numId w:val="7"/>
         </w:numPr>
+        <w:jc w:val="both"/>
         <w:rPr>
           <w:rFonts w:ascii="Arial" w:hAnsi="Arial" w:cs="Arial"/>
         </w:rPr>
@@ -1371,13 +1427,15 @@
     <w:p>
       <w:pPr>
         <w:ind w:left="720"/>
-        <w:rPr>
-          <w:rFonts w:ascii="Arial" w:hAnsi="Arial" w:cs="Arial"/>
-        </w:rPr>
-      </w:pPr>
-    </w:p>
-    <w:p>
-      <w:pPr>
+        <w:jc w:val="both"/>
+        <w:rPr>
+          <w:rFonts w:ascii="Arial" w:hAnsi="Arial" w:cs="Arial"/>
+        </w:rPr>
+      </w:pPr>
+    </w:p>
+    <w:p>
+      <w:pPr>
+        <w:jc w:val="both"/>
         <w:rPr>
           <w:rFonts w:ascii="Arial" w:hAnsi="Arial" w:cs="Arial"/>
           <w:b/>
@@ -1411,6 +1469,7 @@
     </w:p>
     <w:p>
       <w:pPr>
+        <w:jc w:val="both"/>
         <w:rPr>
           <w:rFonts w:ascii="Arial" w:hAnsi="Arial" w:cs="Arial"/>
         </w:rPr>
@@ -1442,6 +1501,7 @@
           <w:ilvl w:val="0"/>
           <w:numId w:val="8"/>
         </w:numPr>
+        <w:jc w:val="both"/>
         <w:rPr>
           <w:rFonts w:ascii="Arial" w:hAnsi="Arial" w:cs="Arial"/>
         </w:rPr>
@@ -1452,26 +1512,25 @@
         </w:rPr>
         <w:t xml:space="preserve">Inteligência Artificial (IA): A IA </w:t>
       </w:r>
-      <w:proofErr w:type="gramStart"/>
-      <w:r>
-        <w:rPr>
-          <w:rFonts w:ascii="Arial" w:hAnsi="Arial" w:cs="Arial"/>
+      <w:r>
+        <w:rPr>
+          <w:rFonts w:ascii="Arial" w:hAnsi="Arial" w:cs="Arial"/>
+          <w:u w:val="single"/>
         </w:rPr>
         <w:t>está</w:t>
       </w:r>
-      <w:proofErr w:type="gramEnd"/>
-      <w:r>
-        <w:rPr>
-          <w:rFonts w:ascii="Arial" w:hAnsi="Arial" w:cs="Arial"/>
-        </w:rPr>
-        <w:t xml:space="preserve"> sendo usada para automatizar tarefas de programação, gerar código a partir de descrições naturais e otimizar </w:t>
+      <w:r>
+        <w:rPr>
+          <w:rFonts w:ascii="Arial" w:hAnsi="Arial" w:cs="Arial"/>
+        </w:rPr>
+        <w:t xml:space="preserve"> sendo usada para automatizar tarefas de programação, gerar código a partir de descrições naturais e otimizar processos </w:t>
       </w:r>
       <w:r>
         <w:rPr>
           <w:rFonts w:ascii="Arial" w:hAnsi="Arial" w:cs="Arial"/>
         </w:rPr>
         <w:lastRenderedPageBreak/>
-        <w:t xml:space="preserve">processos de negócios. A IA em plataformas </w:t>
+        <w:t xml:space="preserve">de negócios. A IA em plataformas </w:t>
       </w:r>
       <w:proofErr w:type="spellStart"/>
       <w:r>
@@ -1494,6 +1553,7 @@
           <w:ilvl w:val="0"/>
           <w:numId w:val="8"/>
         </w:numPr>
+        <w:jc w:val="both"/>
         <w:rPr>
           <w:rFonts w:ascii="Arial" w:hAnsi="Arial" w:cs="Arial"/>
         </w:rPr>
@@ -1547,6 +1607,7 @@
           <w:ilvl w:val="0"/>
           <w:numId w:val="8"/>
         </w:numPr>
+        <w:jc w:val="both"/>
         <w:rPr>
           <w:rFonts w:ascii="Arial" w:hAnsi="Arial" w:cs="Arial"/>
         </w:rPr>
@@ -1578,6 +1639,7 @@
           <w:ilvl w:val="0"/>
           <w:numId w:val="8"/>
         </w:numPr>
+        <w:jc w:val="both"/>
         <w:rPr>
           <w:rFonts w:ascii="Arial" w:hAnsi="Arial" w:cs="Arial"/>
         </w:rPr>
@@ -1643,6 +1705,7 @@
           <w:ilvl w:val="0"/>
           <w:numId w:val="8"/>
         </w:numPr>
+        <w:jc w:val="both"/>
         <w:rPr>
           <w:rFonts w:ascii="Arial" w:hAnsi="Arial" w:cs="Arial"/>
         </w:rPr>
@@ -1679,13 +1742,15 @@
     <w:p>
       <w:pPr>
         <w:ind w:left="720"/>
-        <w:rPr>
-          <w:rFonts w:ascii="Arial" w:hAnsi="Arial" w:cs="Arial"/>
-        </w:rPr>
-      </w:pPr>
-    </w:p>
-    <w:p>
-      <w:pPr>
+        <w:jc w:val="both"/>
+        <w:rPr>
+          <w:rFonts w:ascii="Arial" w:hAnsi="Arial" w:cs="Arial"/>
+        </w:rPr>
+      </w:pPr>
+    </w:p>
+    <w:p>
+      <w:pPr>
+        <w:jc w:val="both"/>
         <w:rPr>
           <w:rFonts w:ascii="Arial" w:hAnsi="Arial" w:cs="Arial"/>
           <w:b/>
@@ -1707,15 +1772,28 @@
     </w:p>
     <w:p>
       <w:pPr>
-        <w:rPr>
-          <w:rFonts w:ascii="Arial" w:hAnsi="Arial" w:cs="Arial"/>
-        </w:rPr>
-      </w:pPr>
-      <w:r>
-        <w:rPr>
-          <w:rFonts w:ascii="Arial" w:hAnsi="Arial" w:cs="Arial"/>
-        </w:rPr>
-        <w:t xml:space="preserve">A Aula 5 revisa a relevância da integração da inteligência artificial e outras tecnologias emergentes no desenvolvimento </w:t>
+        <w:jc w:val="both"/>
+        <w:rPr>
+          <w:rFonts w:ascii="Arial" w:hAnsi="Arial" w:cs="Arial"/>
+        </w:rPr>
+      </w:pPr>
+      <w:r>
+        <w:rPr>
+          <w:rFonts w:ascii="Arial" w:hAnsi="Arial" w:cs="Arial"/>
+        </w:rPr>
+        <w:t xml:space="preserve">A </w:t>
+      </w:r>
+      <w:r>
+        <w:rPr>
+          <w:rFonts w:ascii="Arial" w:hAnsi="Arial" w:cs="Arial"/>
+        </w:rPr>
+        <w:t>aula</w:t>
+      </w:r>
+      <w:r>
+        <w:rPr>
+          <w:rFonts w:ascii="Arial" w:hAnsi="Arial" w:cs="Arial"/>
+        </w:rPr>
+        <w:t xml:space="preserve"> 5 revisa a relevância da integração da inteligência artificial e outras tecnologias emergentes no desenvolvimento </w:t>
       </w:r>
       <w:proofErr w:type="spellStart"/>
       <w:r>

</xml_diff>